<commit_message>
[C++][print progress bar]  [ACR300][1228][bug info]
</commit_message>
<xml_diff>
--- a/ACR300_FAQ.docx
+++ b/ACR300_FAQ.docx
@@ -5185,6 +5185,42 @@
     <w:p>
       <w:pPr>
         <w:numPr>
+          <w:ilvl w:val="1"/>
+          <w:numId w:val="1"/>
+        </w:numPr>
+        <w:ind w:left="840" w:leftChars="0" w:hanging="420" w:firstLineChars="0"/>
+        <w:rPr>
+          <w:rFonts w:hint="eastAsia"/>
+        </w:rPr>
+      </w:pPr>
+      <w:r>
+        <w:rPr>
+          <w:rFonts w:hint="default"/>
+        </w:rPr>
+        <w:t xml:space="preserve">Run </w:t>
+      </w:r>
+      <w:r>
+        <w:rPr>
+          <w:rFonts w:hint="eastAsia"/>
+        </w:rPr>
+        <w:t xml:space="preserve">snd_play.x </w:t>
+      </w:r>
+      <w:r>
+        <w:rPr>
+          <w:rFonts w:hint="default"/>
+        </w:rPr>
+        <w:t>/mnt/disk0</w:t>
+      </w:r>
+      <w:r>
+        <w:rPr>
+          <w:rFonts w:hint="eastAsia"/>
+        </w:rPr>
+        <w:t>/afc/res/sounds/Success.wav</w:t>
+      </w:r>
+    </w:p>
+    <w:p>
+      <w:pPr>
+        <w:numPr>
           <w:numId w:val="0"/>
         </w:numPr>
         <w:ind w:left="420" w:leftChars="0"/>
@@ -7141,6 +7177,26 @@
       <w:pPr>
         <w:widowControl w:val="0"/>
         <w:numPr>
+          <w:ilvl w:val="1"/>
+          <w:numId w:val="2"/>
+        </w:numPr>
+        <w:ind w:left="840" w:leftChars="0" w:hanging="420" w:firstLineChars="0"/>
+        <w:jc w:val="left"/>
+        <w:rPr>
+          <w:rFonts w:hint="eastAsia"/>
+        </w:rPr>
+      </w:pPr>
+      <w:r>
+        <w:rPr>
+          <w:rFonts w:hint="default"/>
+        </w:rPr>
+        <w:t>如果错误一直存在，会一直重启。</w:t>
+      </w:r>
+    </w:p>
+    <w:p>
+      <w:pPr>
+        <w:widowControl w:val="0"/>
+        <w:numPr>
           <w:numId w:val="0"/>
         </w:numPr>
         <w:ind w:left="420" w:leftChars="0"/>
@@ -8506,6 +8562,308 @@
       <w:pPr>
         <w:widowControl w:val="0"/>
         <w:numPr>
+          <w:ilvl w:val="1"/>
+          <w:numId w:val="2"/>
+        </w:numPr>
+        <w:tabs>
+          <w:tab w:val="left" w:pos="0"/>
+        </w:tabs>
+        <w:ind w:left="840" w:leftChars="0" w:hanging="420" w:firstLineChars="0"/>
+        <w:jc w:val="left"/>
+        <w:rPr>
+          <w:rFonts w:hint="eastAsia"/>
+        </w:rPr>
+      </w:pPr>
+      <w:r>
+        <w:rPr>
+          <w:rFonts w:hint="default"/>
+        </w:rPr>
+        <w:t>正常在 LOG 中也会打印。</w:t>
+      </w:r>
+    </w:p>
+    <w:p>
+      <w:pPr>
+        <w:widowControl w:val="0"/>
+        <w:numPr>
+          <w:numId w:val="0"/>
+        </w:numPr>
+        <w:tabs>
+          <w:tab w:val="left" w:pos="0"/>
+        </w:tabs>
+        <w:jc w:val="left"/>
+        <w:rPr>
+          <w:rFonts w:hint="eastAsia"/>
+        </w:rPr>
+      </w:pPr>
+    </w:p>
+    <w:p>
+      <w:pPr>
+        <w:widowControl w:val="0"/>
+        <w:numPr>
+          <w:ilvl w:val="0"/>
+          <w:numId w:val="2"/>
+        </w:numPr>
+        <w:tabs>
+          <w:tab w:val="left" w:pos="840"/>
+        </w:tabs>
+        <w:ind w:left="0" w:leftChars="0" w:firstLine="0" w:firstLineChars="0"/>
+        <w:jc w:val="left"/>
+        <w:rPr>
+          <w:rFonts w:hint="eastAsia"/>
+        </w:rPr>
+      </w:pPr>
+      <w:r>
+        <w:rPr>
+          <w:rFonts w:hint="default"/>
+        </w:rPr>
+        <w:t>BV config 如何下载、配置</w:t>
+      </w:r>
+    </w:p>
+    <w:p>
+      <w:pPr>
+        <w:widowControl w:val="0"/>
+        <w:numPr>
+          <w:ilvl w:val="1"/>
+          <w:numId w:val="2"/>
+        </w:numPr>
+        <w:tabs>
+          <w:tab w:val="left" w:pos="0"/>
+        </w:tabs>
+        <w:ind w:left="840" w:leftChars="0" w:hanging="420" w:firstLineChars="0"/>
+        <w:jc w:val="left"/>
+        <w:rPr>
+          <w:rFonts w:hint="eastAsia"/>
+        </w:rPr>
+      </w:pPr>
+      <w:r>
+        <w:rPr>
+          <w:rFonts w:hint="default"/>
+        </w:rPr>
+        <w:t>解压后的配置文件路径：/mnt/disk0/afc_wifi/configs/</w:t>
+      </w:r>
+    </w:p>
+    <w:p>
+      <w:pPr>
+        <w:widowControl w:val="0"/>
+        <w:numPr>
+          <w:numId w:val="0"/>
+        </w:numPr>
+        <w:tabs>
+          <w:tab w:val="left" w:pos="0"/>
+          <w:tab w:val="left" w:pos="840"/>
+        </w:tabs>
+        <w:ind w:leftChars="0"/>
+        <w:jc w:val="left"/>
+        <w:rPr>
+          <w:rFonts w:hint="eastAsia"/>
+        </w:rPr>
+      </w:pPr>
+    </w:p>
+    <w:p>
+      <w:pPr>
+        <w:widowControl w:val="0"/>
+        <w:numPr>
+          <w:ilvl w:val="0"/>
+          <w:numId w:val="2"/>
+        </w:numPr>
+        <w:tabs>
+          <w:tab w:val="left" w:pos="840"/>
+        </w:tabs>
+        <w:ind w:left="0" w:leftChars="0" w:firstLine="0" w:firstLineChars="0"/>
+        <w:jc w:val="left"/>
+        <w:rPr>
+          <w:rFonts w:hint="eastAsia"/>
+        </w:rPr>
+      </w:pPr>
+      <w:r>
+        <w:rPr>
+          <w:rFonts w:hint="default"/>
+        </w:rPr>
+        <w:t>主屏幕显示 “No Connection” 是因为 BV 设置 DriverCon 为 Enable ，又没有连接                                              Driver console 的原因。</w:t>
+      </w:r>
+    </w:p>
+    <w:p>
+      <w:pPr>
+        <w:widowControl w:val="0"/>
+        <w:numPr>
+          <w:numId w:val="0"/>
+        </w:numPr>
+        <w:tabs>
+          <w:tab w:val="left" w:pos="0"/>
+          <w:tab w:val="left" w:pos="840"/>
+        </w:tabs>
+        <w:ind w:leftChars="0"/>
+        <w:jc w:val="left"/>
+        <w:rPr>
+          <w:rFonts w:hint="eastAsia"/>
+        </w:rPr>
+      </w:pPr>
+    </w:p>
+    <w:p>
+      <w:pPr>
+        <w:widowControl w:val="0"/>
+        <w:numPr>
+          <w:ilvl w:val="0"/>
+          <w:numId w:val="2"/>
+        </w:numPr>
+        <w:tabs>
+          <w:tab w:val="left" w:pos="840"/>
+        </w:tabs>
+        <w:ind w:left="0" w:leftChars="0" w:firstLine="0" w:firstLineChars="0"/>
+        <w:jc w:val="left"/>
+        <w:rPr>
+          <w:rFonts w:hint="eastAsia"/>
+        </w:rPr>
+      </w:pPr>
+      <w:r>
+        <w:rPr>
+          <w:rFonts w:hint="default"/>
+        </w:rPr>
+        <w:t>Change Config &gt;&gt; AFC Setting &gt;&gt; 19. Log Out设置为 ON 时，每次刷设置卡，都会提示是否 Log Out. 为什么？开机也会提示 Please Log In.</w:t>
+      </w:r>
+    </w:p>
+    <w:p>
+      <w:pPr>
+        <w:widowControl w:val="0"/>
+        <w:numPr>
+          <w:numId w:val="0"/>
+        </w:numPr>
+        <w:tabs>
+          <w:tab w:val="left" w:pos="0"/>
+          <w:tab w:val="left" w:pos="840"/>
+        </w:tabs>
+        <w:ind w:leftChars="0"/>
+        <w:jc w:val="left"/>
+        <w:rPr>
+          <w:rFonts w:hint="eastAsia"/>
+        </w:rPr>
+      </w:pPr>
+    </w:p>
+    <w:p>
+      <w:pPr>
+        <w:widowControl w:val="0"/>
+        <w:numPr>
+          <w:ilvl w:val="0"/>
+          <w:numId w:val="2"/>
+        </w:numPr>
+        <w:tabs>
+          <w:tab w:val="left" w:pos="840"/>
+        </w:tabs>
+        <w:ind w:left="0" w:leftChars="0" w:firstLine="0" w:firstLineChars="0"/>
+        <w:jc w:val="left"/>
+        <w:rPr>
+          <w:rFonts w:hint="eastAsia"/>
+        </w:rPr>
+      </w:pPr>
+      <w:r>
+        <w:rPr>
+          <w:rFonts w:hint="default"/>
+        </w:rPr>
+        <w:t>设置 &gt;&gt; System Update 不能用，总是提示 Interrupt DL files .</w:t>
+      </w:r>
+    </w:p>
+    <w:p>
+      <w:pPr>
+        <w:widowControl w:val="0"/>
+        <w:numPr>
+          <w:ilvl w:val="1"/>
+          <w:numId w:val="2"/>
+        </w:numPr>
+        <w:tabs>
+          <w:tab w:val="left" w:pos="0"/>
+        </w:tabs>
+        <w:ind w:left="840" w:leftChars="0" w:hanging="420" w:firstLineChars="0"/>
+        <w:jc w:val="left"/>
+        <w:rPr>
+          <w:rFonts w:hint="eastAsia"/>
+        </w:rPr>
+      </w:pPr>
+      <w:r>
+        <w:rPr>
+          <w:rFonts w:hint="default"/>
+        </w:rPr>
+        <w:t xml:space="preserve">因为 </w:t>
+      </w:r>
+      <w:r>
+        <w:rPr>
+          <w:rFonts w:hint="eastAsia"/>
+        </w:rPr>
+        <w:t>/mnt/disk2/afc/downloads/filelist 文件存在</w:t>
+      </w:r>
+      <w:r>
+        <w:rPr>
+          <w:rFonts w:hint="default"/>
+        </w:rPr>
+        <w:t>，表示其它模块（ACR100 USB disk, Internet FTP, etc）正在下载。</w:t>
+      </w:r>
+    </w:p>
+    <w:p>
+      <w:pPr>
+        <w:widowControl w:val="0"/>
+        <w:numPr>
+          <w:numId w:val="0"/>
+        </w:numPr>
+        <w:tabs>
+          <w:tab w:val="left" w:pos="0"/>
+          <w:tab w:val="left" w:pos="840"/>
+        </w:tabs>
+        <w:ind w:leftChars="0"/>
+        <w:jc w:val="left"/>
+        <w:rPr>
+          <w:rFonts w:hint="eastAsia"/>
+        </w:rPr>
+      </w:pPr>
+    </w:p>
+    <w:p>
+      <w:pPr>
+        <w:widowControl w:val="0"/>
+        <w:numPr>
+          <w:ilvl w:val="0"/>
+          <w:numId w:val="2"/>
+        </w:numPr>
+        <w:tabs>
+          <w:tab w:val="left" w:pos="840"/>
+        </w:tabs>
+        <w:ind w:left="0" w:leftChars="0" w:firstLine="0" w:firstLineChars="0"/>
+        <w:jc w:val="left"/>
+        <w:rPr>
+          <w:rFonts w:hint="eastAsia"/>
+        </w:rPr>
+      </w:pPr>
+      <w:r>
+        <w:rPr>
+          <w:rFonts w:hint="eastAsia"/>
+        </w:rPr>
+        <w:t>手动更新提示 “No Updateable Files” 是什么原因。</w:t>
+      </w:r>
+    </w:p>
+    <w:p>
+      <w:pPr>
+        <w:widowControl w:val="0"/>
+        <w:numPr>
+          <w:ilvl w:val="1"/>
+          <w:numId w:val="2"/>
+        </w:numPr>
+        <w:tabs>
+          <w:tab w:val="left" w:pos="0"/>
+        </w:tabs>
+        <w:ind w:left="840" w:leftChars="0" w:hanging="420" w:firstLineChars="0"/>
+        <w:jc w:val="left"/>
+        <w:rPr>
+          <w:rFonts w:hint="eastAsia"/>
+        </w:rPr>
+      </w:pPr>
+      <w:r>
+        <w:rPr>
+          <w:rFonts w:hint="default"/>
+        </w:rPr>
+        <w:t>因为 /mnt/disk2/afc/downloads/filelist 文件不存在。</w:t>
+      </w:r>
+    </w:p>
+    <w:p>
+      <w:pPr>
+        <w:widowControl w:val="0"/>
+        <w:numPr>
           <w:numId w:val="0"/>
         </w:numPr>
         <w:tabs>
@@ -8609,8 +8967,6 @@
           <w:rFonts w:hint="eastAsia"/>
         </w:rPr>
       </w:pPr>
-      <w:bookmarkStart w:id="0" w:name="_GoBack"/>
-      <w:bookmarkEnd w:id="0"/>
     </w:p>
     <w:p>
       <w:pPr>
@@ -16099,6 +16455,392 @@
       </w:tr>
     </w:tbl>
     <w:p/>
+    <w:p/>
+    <w:p/>
+    <w:p/>
+    <w:p/>
+    <w:p/>
+    <w:p/>
+    <w:p>
+      <w:pPr>
+        <w:numPr>
+          <w:ilvl w:val="0"/>
+          <w:numId w:val="4"/>
+        </w:numPr>
+        <w:rPr>
+          <w:rFonts w:hint="eastAsia"/>
+        </w:rPr>
+      </w:pPr>
+      <w:r>
+        <w:rPr>
+          <w:rFonts w:hint="eastAsia"/>
+        </w:rPr>
+        <w:t>BV的声音突然变大,主要体现在自动更新以后</w:t>
+      </w:r>
+    </w:p>
+    <w:p>
+      <w:pPr>
+        <w:numPr>
+          <w:numId w:val="0"/>
+        </w:numPr>
+        <w:rPr>
+          <w:rFonts w:hint="eastAsia"/>
+        </w:rPr>
+      </w:pPr>
+      <w:r>
+        <w:rPr>
+          <w:rFonts w:hint="default"/>
+        </w:rPr>
+        <w:t xml:space="preserve">   本地不能重现。</w:t>
+      </w:r>
+    </w:p>
+    <w:p>
+      <w:pPr>
+        <w:rPr>
+          <w:rFonts w:hint="eastAsia"/>
+          <w:strike/>
+          <w:dstrike w:val="0"/>
+        </w:rPr>
+      </w:pPr>
+      <w:r>
+        <w:rPr>
+          <w:rFonts w:hint="eastAsia"/>
+          <w:strike/>
+          <w:dstrike w:val="0"/>
+        </w:rPr>
+        <w:t>2、将BV从1227升级到1228后，装有psam的BV锁pin</w:t>
+      </w:r>
+    </w:p>
+    <w:p>
+      <w:pPr>
+        <w:rPr>
+          <w:rFonts w:hint="eastAsia"/>
+          <w:strike/>
+          <w:dstrike w:val="0"/>
+        </w:rPr>
+      </w:pPr>
+      <w:r>
+        <w:rPr>
+          <w:rFonts w:hint="eastAsia"/>
+          <w:strike/>
+          <w:dstrike w:val="0"/>
+        </w:rPr>
+        <w:t>3、cashier card 充值两次后锁卡，cos154</w:t>
+      </w:r>
+    </w:p>
+    <w:p>
+      <w:pPr>
+        <w:rPr>
+          <w:rFonts w:hint="eastAsia"/>
+          <w:strike w:val="0"/>
+          <w:dstrike w:val="0"/>
+        </w:rPr>
+      </w:pPr>
+      <w:r>
+        <w:rPr>
+          <w:rFonts w:hint="default"/>
+          <w:strike w:val="0"/>
+          <w:dstrike w:val="0"/>
+        </w:rPr>
+        <w:t xml:space="preserve">   已经预改，待测。</w:t>
+      </w:r>
+    </w:p>
+    <w:p>
+      <w:pPr>
+        <w:numPr>
+          <w:ilvl w:val="0"/>
+          <w:numId w:val="5"/>
+        </w:numPr>
+        <w:rPr>
+          <w:rFonts w:hint="eastAsia"/>
+          <w:strike/>
+          <w:dstrike w:val="0"/>
+        </w:rPr>
+      </w:pPr>
+      <w:r>
+        <w:rPr>
+          <w:rFonts w:hint="eastAsia"/>
+          <w:strike/>
+          <w:dstrike w:val="0"/>
+        </w:rPr>
+        <w:t>设置Logout功能为on的时候，BV重启后不能自动更新</w:t>
+      </w:r>
+    </w:p>
+    <w:p>
+      <w:pPr>
+        <w:numPr>
+          <w:numId w:val="0"/>
+        </w:numPr>
+        <w:rPr>
+          <w:rFonts w:hint="eastAsia"/>
+          <w:strike/>
+          <w:dstrike w:val="0"/>
+        </w:rPr>
+      </w:pPr>
+      <w:r>
+        <w:rPr>
+          <w:rFonts w:hint="default"/>
+          <w:strike w:val="0"/>
+          <w:dstrike w:val="0"/>
+        </w:rPr>
+        <w:t xml:space="preserve">   可以更新啊。跟 Logout 无关吧。可能是更新的时候没有置标置文件？</w:t>
+      </w:r>
+    </w:p>
+    <w:p>
+      <w:pPr>
+        <w:rPr>
+          <w:rFonts w:hint="eastAsia"/>
+          <w:strike/>
+          <w:dstrike w:val="0"/>
+        </w:rPr>
+      </w:pPr>
+      <w:r>
+        <w:rPr>
+          <w:rFonts w:hint="eastAsia"/>
+          <w:strike/>
+          <w:dstrike w:val="0"/>
+        </w:rPr>
+        <w:t>5、BV config有部分值不能自动更新？主要是deferred topup那部分的设置</w:t>
+      </w:r>
+    </w:p>
+    <w:p>
+      <w:pPr>
+        <w:rPr>
+          <w:rFonts w:hint="eastAsia"/>
+          <w:strike w:val="0"/>
+          <w:dstrike w:val="0"/>
+        </w:rPr>
+      </w:pPr>
+      <w:r>
+        <w:rPr>
+          <w:rFonts w:hint="default"/>
+          <w:strike w:val="0"/>
+          <w:dstrike w:val="0"/>
+        </w:rPr>
+        <w:t xml:space="preserve">   已添加。</w:t>
+      </w:r>
+    </w:p>
+    <w:p>
+      <w:pPr>
+        <w:numPr>
+          <w:ilvl w:val="0"/>
+          <w:numId w:val="6"/>
+        </w:numPr>
+        <w:rPr>
+          <w:rFonts w:hint="eastAsia"/>
+          <w:strike/>
+          <w:dstrike w:val="0"/>
+        </w:rPr>
+      </w:pPr>
+      <w:r>
+        <w:rPr>
+          <w:rFonts w:hint="eastAsia"/>
+          <w:strike/>
+          <w:dstrike w:val="0"/>
+        </w:rPr>
+        <w:t>自动下载经常报“check  fail",网络不稳定？</w:t>
+      </w:r>
+    </w:p>
+    <w:p>
+      <w:pPr>
+        <w:numPr>
+          <w:numId w:val="0"/>
+        </w:numPr>
+        <w:rPr>
+          <w:rFonts w:hint="eastAsia"/>
+          <w:strike/>
+          <w:dstrike w:val="0"/>
+        </w:rPr>
+      </w:pPr>
+      <w:r>
+        <w:rPr>
+          <w:rFonts w:hint="default"/>
+          <w:strike w:val="0"/>
+          <w:dstrike w:val="0"/>
+        </w:rPr>
+        <w:t xml:space="preserve">   调用 Gsoap 失败。</w:t>
+      </w:r>
+      <w:r>
+        <w:rPr>
+          <w:rFonts w:hint="default"/>
+          <w:strike w:val="0"/>
+          <w:dstrike w:val="0"/>
+        </w:rPr>
+        <w:t>网络常见问题重试即可。</w:t>
+      </w:r>
+    </w:p>
+    <w:p>
+      <w:pPr>
+        <w:rPr>
+          <w:rFonts w:hint="eastAsia"/>
+          <w:strike/>
+          <w:dstrike w:val="0"/>
+        </w:rPr>
+      </w:pPr>
+      <w:r>
+        <w:rPr>
+          <w:rFonts w:hint="eastAsia"/>
+          <w:strike/>
+          <w:dstrike w:val="0"/>
+        </w:rPr>
+        <w:t>7、manual update功能不能用？总是提示没有文件需要更新</w:t>
+      </w:r>
+    </w:p>
+    <w:p>
+      <w:pPr>
+        <w:rPr>
+          <w:rFonts w:hint="eastAsia"/>
+          <w:strike w:val="0"/>
+          <w:dstrike w:val="0"/>
+        </w:rPr>
+      </w:pPr>
+      <w:r>
+        <w:rPr>
+          <w:rFonts w:hint="default"/>
+          <w:strike w:val="0"/>
+          <w:dstrike w:val="0"/>
+        </w:rPr>
+        <w:t xml:space="preserve">   改为重启时更新。</w:t>
+      </w:r>
+      <w:r>
+        <w:rPr>
+          <w:rFonts w:hint="default"/>
+          <w:strike w:val="0"/>
+          <w:dstrike w:val="0"/>
+        </w:rPr>
+        <w:t>提示没有文件更新，是因为没有 filelist 文件，重新下载即会生成。之前是在某处被删除了。</w:t>
+      </w:r>
+    </w:p>
+    <w:p>
+      <w:pPr>
+        <w:numPr>
+          <w:ilvl w:val="0"/>
+          <w:numId w:val="7"/>
+        </w:numPr>
+        <w:rPr>
+          <w:rFonts w:hint="eastAsia"/>
+        </w:rPr>
+      </w:pPr>
+      <w:r>
+        <w:rPr>
+          <w:rFonts w:hint="eastAsia"/>
+        </w:rPr>
+        <w:t>mifare card刷卡充值，频繁提示”tap card again"</w:t>
+      </w:r>
+    </w:p>
+    <w:p>
+      <w:pPr>
+        <w:numPr>
+          <w:numId w:val="0"/>
+        </w:numPr>
+        <w:rPr>
+          <w:rFonts w:hint="eastAsia"/>
+        </w:rPr>
+      </w:pPr>
+      <w:r>
+        <w:rPr>
+          <w:rFonts w:hint="default"/>
+        </w:rPr>
+        <w:t xml:space="preserve">   是否用旋转自动测试。不能重现。</w:t>
+      </w:r>
+    </w:p>
+    <w:p>
+      <w:pPr>
+        <w:rPr>
+          <w:rFonts w:hint="eastAsia"/>
+          <w:strike/>
+          <w:dstrike w:val="0"/>
+        </w:rPr>
+      </w:pPr>
+      <w:r>
+        <w:rPr>
+          <w:rFonts w:hint="eastAsia"/>
+          <w:strike/>
+          <w:dstrike w:val="0"/>
+        </w:rPr>
+        <w:t>9、交易文件解包不正常（待详细分析各种交易文件）</w:t>
+      </w:r>
+    </w:p>
+    <w:p>
+      <w:pPr>
+        <w:rPr>
+          <w:rFonts w:hint="default"/>
+          <w:strike w:val="0"/>
+          <w:dstrike w:val="0"/>
+        </w:rPr>
+      </w:pPr>
+      <w:r>
+        <w:rPr>
+          <w:rFonts w:hint="default"/>
+          <w:strike w:val="0"/>
+          <w:dstrike w:val="0"/>
+        </w:rPr>
+        <w:t xml:space="preserve">   </w:t>
+      </w:r>
+      <w:r>
+        <w:rPr>
+          <w:rFonts w:hint="default"/>
+          <w:strike w:val="0"/>
+          <w:dstrike w:val="0"/>
+        </w:rPr>
+        <w:t>0xB0, 176 类型的交易记录是 320 生成的。</w:t>
+      </w:r>
+    </w:p>
+    <w:p>
+      <w:pPr>
+        <w:rPr>
+          <w:rFonts w:hint="default"/>
+          <w:strike w:val="0"/>
+          <w:dstrike w:val="0"/>
+        </w:rPr>
+      </w:pPr>
+    </w:p>
+    <w:p>
+      <w:pPr>
+        <w:rPr>
+          <w:rFonts w:hint="default"/>
+          <w:strike w:val="0"/>
+          <w:dstrike w:val="0"/>
+        </w:rPr>
+      </w:pPr>
+    </w:p>
+    <w:p>
+      <w:pPr>
+        <w:rPr>
+          <w:rFonts w:hint="default"/>
+          <w:strike w:val="0"/>
+          <w:dstrike w:val="0"/>
+        </w:rPr>
+      </w:pPr>
+      <w:r>
+        <w:rPr>
+          <w:rFonts w:hint="default"/>
+          <w:strike w:val="0"/>
+          <w:dstrike w:val="0"/>
+        </w:rPr>
+        <w:t>AFC_CONFIG.7z  这个文件是怎么生成的？是在服务器上修改直接生成，让用户下载？检查这个值是否有问题。</w:t>
+      </w:r>
+      <w:bookmarkStart w:id="0" w:name="_GoBack"/>
+      <w:bookmarkEnd w:id="0"/>
+    </w:p>
+    <w:p>
+      <w:pPr>
+        <w:rPr>
+          <w:rFonts w:hint="default"/>
+          <w:strike w:val="0"/>
+          <w:dstrike w:val="0"/>
+        </w:rPr>
+      </w:pPr>
+    </w:p>
+    <w:p>
+      <w:pPr>
+        <w:rPr>
+          <w:rFonts w:hint="eastAsia"/>
+          <w:strike w:val="0"/>
+          <w:dstrike w:val="0"/>
+        </w:rPr>
+      </w:pPr>
+    </w:p>
     <w:sectPr>
       <w:pgSz w:w="11906" w:h="16838"/>
       <w:pgMar w:top="1134" w:right="1134" w:bottom="1134" w:left="1134" w:header="0" w:footer="0" w:gutter="0"/>
@@ -16245,144 +16987,16 @@
       </w:rPr>
     </w:lvl>
   </w:abstractNum>
-  <w:abstractNum w:abstractNumId="1408600175">
-    <w:nsid w:val="53F5886F"/>
-    <w:multiLevelType w:val="multilevel"/>
-    <w:tmpl w:val="53F5886F"/>
+  <w:abstractNum w:abstractNumId="1413011669">
+    <w:nsid w:val="5438D8D5"/>
+    <w:multiLevelType w:val="singleLevel"/>
+    <w:tmpl w:val="5438D8D5"/>
     <w:lvl w:ilvl="0" w:tentative="1">
-      <w:start w:val="1"/>
+      <w:start w:val="4"/>
       <w:numFmt w:val="decimal"/>
-      <w:lvlText w:val="%1."/>
+      <w:suff w:val="nothing"/>
+      <w:lvlText w:val="%1、"/>
       <w:lvlJc w:val="left"/>
-      <w:pPr>
-        <w:tabs>
-          <w:tab w:val="left" w:pos="425"/>
-        </w:tabs>
-        <w:ind w:left="425" w:hanging="425"/>
-      </w:pPr>
-      <w:rPr>
-        <w:rFonts w:hint="default"/>
-      </w:rPr>
-    </w:lvl>
-    <w:lvl w:ilvl="1" w:tentative="1">
-      <w:start w:val="1"/>
-      <w:numFmt w:val="lowerLetter"/>
-      <w:lvlText w:val="%2)"/>
-      <w:lvlJc w:val="left"/>
-      <w:pPr>
-        <w:tabs>
-          <w:tab w:val="left" w:pos="840"/>
-        </w:tabs>
-        <w:ind w:left="840" w:hanging="420"/>
-      </w:pPr>
-      <w:rPr>
-        <w:rFonts w:hint="default"/>
-      </w:rPr>
-    </w:lvl>
-    <w:lvl w:ilvl="2" w:tentative="1">
-      <w:start w:val="1"/>
-      <w:numFmt w:val="lowerRoman"/>
-      <w:lvlText w:val="%3."/>
-      <w:lvlJc w:val="left"/>
-      <w:pPr>
-        <w:tabs>
-          <w:tab w:val="left" w:pos="1260"/>
-        </w:tabs>
-        <w:ind w:left="1260" w:hanging="420"/>
-      </w:pPr>
-      <w:rPr>
-        <w:rFonts w:hint="default"/>
-      </w:rPr>
-    </w:lvl>
-    <w:lvl w:ilvl="3" w:tentative="1">
-      <w:start w:val="1"/>
-      <w:numFmt w:val="decimal"/>
-      <w:lvlText w:val="%4."/>
-      <w:lvlJc w:val="left"/>
-      <w:pPr>
-        <w:tabs>
-          <w:tab w:val="left" w:pos="1680"/>
-        </w:tabs>
-        <w:ind w:left="1680" w:hanging="420"/>
-      </w:pPr>
-      <w:rPr>
-        <w:rFonts w:hint="default"/>
-      </w:rPr>
-    </w:lvl>
-    <w:lvl w:ilvl="4" w:tentative="1">
-      <w:start w:val="1"/>
-      <w:numFmt w:val="lowerLetter"/>
-      <w:lvlText w:val="%5)"/>
-      <w:lvlJc w:val="left"/>
-      <w:pPr>
-        <w:tabs>
-          <w:tab w:val="left" w:pos="2100"/>
-        </w:tabs>
-        <w:ind w:left="2100" w:hanging="420"/>
-      </w:pPr>
-      <w:rPr>
-        <w:rFonts w:hint="default"/>
-      </w:rPr>
-    </w:lvl>
-    <w:lvl w:ilvl="5" w:tentative="1">
-      <w:start w:val="1"/>
-      <w:numFmt w:val="lowerRoman"/>
-      <w:lvlText w:val="%6."/>
-      <w:lvlJc w:val="left"/>
-      <w:pPr>
-        <w:tabs>
-          <w:tab w:val="left" w:pos="2520"/>
-        </w:tabs>
-        <w:ind w:left="2520" w:hanging="420"/>
-      </w:pPr>
-      <w:rPr>
-        <w:rFonts w:hint="default"/>
-      </w:rPr>
-    </w:lvl>
-    <w:lvl w:ilvl="6" w:tentative="1">
-      <w:start w:val="1"/>
-      <w:numFmt w:val="decimal"/>
-      <w:lvlText w:val="%7."/>
-      <w:lvlJc w:val="left"/>
-      <w:pPr>
-        <w:tabs>
-          <w:tab w:val="left" w:pos="2940"/>
-        </w:tabs>
-        <w:ind w:left="2940" w:hanging="420"/>
-      </w:pPr>
-      <w:rPr>
-        <w:rFonts w:hint="default"/>
-      </w:rPr>
-    </w:lvl>
-    <w:lvl w:ilvl="7" w:tentative="1">
-      <w:start w:val="1"/>
-      <w:numFmt w:val="lowerLetter"/>
-      <w:lvlText w:val="%8)"/>
-      <w:lvlJc w:val="left"/>
-      <w:pPr>
-        <w:tabs>
-          <w:tab w:val="left" w:pos="3360"/>
-        </w:tabs>
-        <w:ind w:left="3360" w:hanging="420"/>
-      </w:pPr>
-      <w:rPr>
-        <w:rFonts w:hint="default"/>
-      </w:rPr>
-    </w:lvl>
-    <w:lvl w:ilvl="8" w:tentative="1">
-      <w:start w:val="1"/>
-      <w:numFmt w:val="lowerRoman"/>
-      <w:lvlText w:val="%9."/>
-      <w:lvlJc w:val="left"/>
-      <w:pPr>
-        <w:tabs>
-          <w:tab w:val="left" w:pos="3780"/>
-        </w:tabs>
-        <w:ind w:left="3780" w:hanging="420"/>
-      </w:pPr>
-      <w:rPr>
-        <w:rFonts w:hint="default"/>
-      </w:rPr>
     </w:lvl>
   </w:abstractNum>
   <w:abstractNum w:abstractNumId="1410418740">
@@ -16525,6 +17139,182 @@
       </w:rPr>
     </w:lvl>
   </w:abstractNum>
+  <w:abstractNum w:abstractNumId="1412934467">
+    <w:nsid w:val="5437AB43"/>
+    <w:multiLevelType w:val="singleLevel"/>
+    <w:tmpl w:val="5437AB43"/>
+    <w:lvl w:ilvl="0" w:tentative="1">
+      <w:start w:val="6"/>
+      <w:numFmt w:val="decimal"/>
+      <w:suff w:val="nothing"/>
+      <w:lvlText w:val="%1、"/>
+      <w:lvlJc w:val="left"/>
+    </w:lvl>
+  </w:abstractNum>
+  <w:abstractNum w:abstractNumId="1408600175">
+    <w:nsid w:val="53F5886F"/>
+    <w:multiLevelType w:val="multilevel"/>
+    <w:tmpl w:val="53F5886F"/>
+    <w:lvl w:ilvl="0" w:tentative="1">
+      <w:start w:val="1"/>
+      <w:numFmt w:val="decimal"/>
+      <w:lvlText w:val="%1."/>
+      <w:lvlJc w:val="left"/>
+      <w:pPr>
+        <w:tabs>
+          <w:tab w:val="left" w:pos="425"/>
+        </w:tabs>
+        <w:ind w:left="425" w:hanging="425"/>
+      </w:pPr>
+      <w:rPr>
+        <w:rFonts w:hint="default"/>
+      </w:rPr>
+    </w:lvl>
+    <w:lvl w:ilvl="1" w:tentative="1">
+      <w:start w:val="1"/>
+      <w:numFmt w:val="lowerLetter"/>
+      <w:lvlText w:val="%2)"/>
+      <w:lvlJc w:val="left"/>
+      <w:pPr>
+        <w:tabs>
+          <w:tab w:val="left" w:pos="840"/>
+        </w:tabs>
+        <w:ind w:left="840" w:hanging="420"/>
+      </w:pPr>
+      <w:rPr>
+        <w:rFonts w:hint="default"/>
+      </w:rPr>
+    </w:lvl>
+    <w:lvl w:ilvl="2" w:tentative="1">
+      <w:start w:val="1"/>
+      <w:numFmt w:val="lowerRoman"/>
+      <w:lvlText w:val="%3."/>
+      <w:lvlJc w:val="left"/>
+      <w:pPr>
+        <w:tabs>
+          <w:tab w:val="left" w:pos="1260"/>
+        </w:tabs>
+        <w:ind w:left="1260" w:hanging="420"/>
+      </w:pPr>
+      <w:rPr>
+        <w:rFonts w:hint="default"/>
+      </w:rPr>
+    </w:lvl>
+    <w:lvl w:ilvl="3" w:tentative="1">
+      <w:start w:val="1"/>
+      <w:numFmt w:val="decimal"/>
+      <w:lvlText w:val="%4."/>
+      <w:lvlJc w:val="left"/>
+      <w:pPr>
+        <w:tabs>
+          <w:tab w:val="left" w:pos="1680"/>
+        </w:tabs>
+        <w:ind w:left="1680" w:hanging="420"/>
+      </w:pPr>
+      <w:rPr>
+        <w:rFonts w:hint="default"/>
+      </w:rPr>
+    </w:lvl>
+    <w:lvl w:ilvl="4" w:tentative="1">
+      <w:start w:val="1"/>
+      <w:numFmt w:val="lowerLetter"/>
+      <w:lvlText w:val="%5)"/>
+      <w:lvlJc w:val="left"/>
+      <w:pPr>
+        <w:tabs>
+          <w:tab w:val="left" w:pos="2100"/>
+        </w:tabs>
+        <w:ind w:left="2100" w:hanging="420"/>
+      </w:pPr>
+      <w:rPr>
+        <w:rFonts w:hint="default"/>
+      </w:rPr>
+    </w:lvl>
+    <w:lvl w:ilvl="5" w:tentative="1">
+      <w:start w:val="1"/>
+      <w:numFmt w:val="lowerRoman"/>
+      <w:lvlText w:val="%6."/>
+      <w:lvlJc w:val="left"/>
+      <w:pPr>
+        <w:tabs>
+          <w:tab w:val="left" w:pos="2520"/>
+        </w:tabs>
+        <w:ind w:left="2520" w:hanging="420"/>
+      </w:pPr>
+      <w:rPr>
+        <w:rFonts w:hint="default"/>
+      </w:rPr>
+    </w:lvl>
+    <w:lvl w:ilvl="6" w:tentative="1">
+      <w:start w:val="1"/>
+      <w:numFmt w:val="decimal"/>
+      <w:lvlText w:val="%7."/>
+      <w:lvlJc w:val="left"/>
+      <w:pPr>
+        <w:tabs>
+          <w:tab w:val="left" w:pos="2940"/>
+        </w:tabs>
+        <w:ind w:left="2940" w:hanging="420"/>
+      </w:pPr>
+      <w:rPr>
+        <w:rFonts w:hint="default"/>
+      </w:rPr>
+    </w:lvl>
+    <w:lvl w:ilvl="7" w:tentative="1">
+      <w:start w:val="1"/>
+      <w:numFmt w:val="lowerLetter"/>
+      <w:lvlText w:val="%8)"/>
+      <w:lvlJc w:val="left"/>
+      <w:pPr>
+        <w:tabs>
+          <w:tab w:val="left" w:pos="3360"/>
+        </w:tabs>
+        <w:ind w:left="3360" w:hanging="420"/>
+      </w:pPr>
+      <w:rPr>
+        <w:rFonts w:hint="default"/>
+      </w:rPr>
+    </w:lvl>
+    <w:lvl w:ilvl="8" w:tentative="1">
+      <w:start w:val="1"/>
+      <w:numFmt w:val="lowerRoman"/>
+      <w:lvlText w:val="%9."/>
+      <w:lvlJc w:val="left"/>
+      <w:pPr>
+        <w:tabs>
+          <w:tab w:val="left" w:pos="3780"/>
+        </w:tabs>
+        <w:ind w:left="3780" w:hanging="420"/>
+      </w:pPr>
+      <w:rPr>
+        <w:rFonts w:hint="default"/>
+      </w:rPr>
+    </w:lvl>
+  </w:abstractNum>
+  <w:abstractNum w:abstractNumId="1413182788">
+    <w:nsid w:val="543B7544"/>
+    <w:multiLevelType w:val="singleLevel"/>
+    <w:tmpl w:val="543B7544"/>
+    <w:lvl w:ilvl="0" w:tentative="1">
+      <w:start w:val="8"/>
+      <w:numFmt w:val="decimal"/>
+      <w:suff w:val="nothing"/>
+      <w:lvlText w:val="%1、"/>
+      <w:lvlJc w:val="left"/>
+    </w:lvl>
+  </w:abstractNum>
+  <w:abstractNum w:abstractNumId="1413184043">
+    <w:nsid w:val="543B7A2B"/>
+    <w:multiLevelType w:val="singleLevel"/>
+    <w:tmpl w:val="543B7A2B"/>
+    <w:lvl w:ilvl="0" w:tentative="1">
+      <w:start w:val="1"/>
+      <w:numFmt w:val="decimal"/>
+      <w:suff w:val="nothing"/>
+      <w:lvlText w:val="%1、"/>
+      <w:lvlJc w:val="left"/>
+    </w:lvl>
+  </w:abstractNum>
   <w:num w:numId="1">
     <w:abstractNumId w:val="1408600175"/>
   </w:num>
@@ -16533,6 +17323,18 @@
   </w:num>
   <w:num w:numId="3">
     <w:abstractNumId w:val="1409638491"/>
+  </w:num>
+  <w:num w:numId="4">
+    <w:abstractNumId w:val="1413184043"/>
+  </w:num>
+  <w:num w:numId="5">
+    <w:abstractNumId w:val="1413011669"/>
+  </w:num>
+  <w:num w:numId="6">
+    <w:abstractNumId w:val="1412934467"/>
+  </w:num>
+  <w:num w:numId="7">
+    <w:abstractNumId w:val="1413182788"/>
   </w:num>
 </w:numbering>
 </file>

</xml_diff>

<commit_message>
[test][negitave parameter in function]
</commit_message>
<xml_diff>
--- a/ACR300_FAQ.docx
+++ b/ACR300_FAQ.docx
@@ -9041,8 +9041,6 @@
         </w:rPr>
         <w:t>上次更新的文件目录？？？</w:t>
       </w:r>
-      <w:bookmarkStart w:id="0" w:name="_GoBack"/>
-      <w:bookmarkEnd w:id="0"/>
     </w:p>
     <w:p>
       <w:pPr>
@@ -9180,6 +9178,92 @@
           <w:rFonts w:hint="default"/>
         </w:rPr>
         <w:t>存储文件列表信息，如 typecode, hash, mac</w:t>
+      </w:r>
+    </w:p>
+    <w:p>
+      <w:pPr>
+        <w:widowControl w:val="0"/>
+        <w:numPr>
+          <w:numId w:val="0"/>
+        </w:numPr>
+        <w:tabs>
+          <w:tab w:val="left" w:pos="0"/>
+        </w:tabs>
+        <w:jc w:val="left"/>
+        <w:rPr>
+          <w:rFonts w:hint="eastAsia"/>
+        </w:rPr>
+      </w:pPr>
+    </w:p>
+    <w:p>
+      <w:pPr>
+        <w:widowControl w:val="0"/>
+        <w:numPr>
+          <w:ilvl w:val="0"/>
+          <w:numId w:val="2"/>
+        </w:numPr>
+        <w:tabs>
+          <w:tab w:val="left" w:pos="840"/>
+        </w:tabs>
+        <w:ind w:left="0" w:leftChars="0" w:firstLine="0" w:firstLineChars="0"/>
+        <w:jc w:val="left"/>
+        <w:rPr>
+          <w:rFonts w:hint="eastAsia"/>
+        </w:rPr>
+      </w:pPr>
+      <w:r>
+        <w:rPr>
+          <w:rFonts w:hint="default"/>
+        </w:rPr>
+        <w:t>现在后台出现这样一个问题：web service 的文件列表里有一个文件名被改成 “tap card again 7.7z” ,在 Paris 的PC 测试里看得到，因为文件名不对，所以 wget 以此文件名去 FTP 服务器上下载时，提示找不到。但这个被误改的文件的 type code, MAC 值没有被改。</w:t>
+      </w:r>
+      <w:bookmarkStart w:id="0" w:name="_GoBack"/>
+      <w:bookmarkEnd w:id="0"/>
+    </w:p>
+    <w:p>
+      <w:pPr>
+        <w:widowControl w:val="0"/>
+        <w:numPr>
+          <w:ilvl w:val="1"/>
+          <w:numId w:val="2"/>
+        </w:numPr>
+        <w:tabs>
+          <w:tab w:val="left" w:pos="0"/>
+        </w:tabs>
+        <w:ind w:left="840" w:leftChars="0" w:hanging="420" w:firstLineChars="0"/>
+        <w:jc w:val="left"/>
+        <w:rPr>
+          <w:rFonts w:hint="eastAsia"/>
+        </w:rPr>
+      </w:pPr>
+      <w:r>
+        <w:rPr>
+          <w:rFonts w:hint="default"/>
+        </w:rPr>
+        <w:t>所以 300 BV 不会去试图下载它，也就不会报错。</w:t>
+      </w:r>
+    </w:p>
+    <w:p>
+      <w:pPr>
+        <w:widowControl w:val="0"/>
+        <w:numPr>
+          <w:ilvl w:val="1"/>
+          <w:numId w:val="2"/>
+        </w:numPr>
+        <w:tabs>
+          <w:tab w:val="left" w:pos="0"/>
+        </w:tabs>
+        <w:ind w:left="840" w:leftChars="0" w:hanging="420" w:firstLineChars="0"/>
+        <w:jc w:val="left"/>
+        <w:rPr>
+          <w:rFonts w:hint="eastAsia"/>
+        </w:rPr>
+      </w:pPr>
+      <w:r>
+        <w:rPr>
+          <w:rFonts w:hint="default"/>
+        </w:rPr>
+        <w:t>但是没有 File list 存储这些信息的程序应该都会去试图下载它，会提示下载错误 ，文件找不到。</w:t>
       </w:r>
     </w:p>
     <w:p>
@@ -17196,16 +17280,24 @@
 
 <file path=word/numbering.xml><?xml version="1.0" encoding="utf-8"?>
 <w:numbering xmlns:wpc="http://schemas.microsoft.com/office/word/2010/wordprocessingCanvas" xmlns:mc="http://schemas.openxmlformats.org/markup-compatibility/2006" xmlns:o="urn:schemas-microsoft-com:office:office" xmlns:r="http://schemas.openxmlformats.org/officeDocument/2006/relationships" xmlns:m="http://schemas.openxmlformats.org/officeDocument/2006/math" xmlns:v="urn:schemas-microsoft-com:vml" xmlns:wp14="http://schemas.microsoft.com/office/word/2010/wordprocessingDrawing" xmlns:wp="http://schemas.openxmlformats.org/drawingml/2006/wordprocessingDrawing" xmlns:w10="urn:schemas-microsoft-com:office:word" xmlns:w="http://schemas.openxmlformats.org/wordprocessingml/2006/main" xmlns:w14="http://schemas.microsoft.com/office/word/2010/wordml" xmlns:wpg="http://schemas.microsoft.com/office/word/2010/wordprocessingGroup" xmlns:wpi="http://schemas.microsoft.com/office/word/2010/wordprocessingInk" xmlns:wne="http://schemas.microsoft.com/office/word/2006/wordml" xmlns:wps="http://schemas.microsoft.com/office/word/2010/wordprocessingShape" mc:Ignorable="w14 wp14">
-  <w:abstractNum w:abstractNumId="1409638491">
-    <w:nsid w:val="5405605B"/>
+  <w:abstractNum w:abstractNumId="1410418740">
+    <w:nsid w:val="54114834"/>
     <w:multiLevelType w:val="multilevel"/>
-    <w:tmpl w:val="5405605B"/>
+    <w:tmpl w:val="54114834"/>
     <w:lvl w:ilvl="0" w:tentative="1">
-      <w:start w:val="1"/>
+      <w:start w:val="45"/>
       <w:numFmt w:val="decimal"/>
       <w:suff w:val="nothing"/>
       <w:lvlText w:val="%1、"/>
       <w:lvlJc w:val="left"/>
+      <w:pPr>
+        <w:tabs>
+          <w:tab w:val="left" w:pos="0"/>
+        </w:tabs>
+      </w:pPr>
+      <w:rPr>
+        <w:rFonts w:hint="default"/>
+      </w:rPr>
     </w:lvl>
     <w:lvl w:ilvl="1" w:tentative="1">
       <w:start w:val="1"/>
@@ -17216,7 +17308,7 @@
         <w:tabs>
           <w:tab w:val="left" w:pos="840"/>
         </w:tabs>
-        <w:ind w:left="840" w:leftChars="0" w:hanging="420" w:firstLineChars="0"/>
+        <w:ind w:left="840" w:hanging="420"/>
       </w:pPr>
       <w:rPr>
         <w:rFonts w:hint="default"/>
@@ -17231,7 +17323,7 @@
         <w:tabs>
           <w:tab w:val="left" w:pos="1260"/>
         </w:tabs>
-        <w:ind w:left="1260" w:leftChars="0" w:hanging="420" w:firstLineChars="0"/>
+        <w:ind w:left="1260" w:hanging="420"/>
       </w:pPr>
       <w:rPr>
         <w:rFonts w:hint="default"/>
@@ -17246,7 +17338,7 @@
         <w:tabs>
           <w:tab w:val="left" w:pos="1680"/>
         </w:tabs>
-        <w:ind w:left="1680" w:leftChars="0" w:hanging="420" w:firstLineChars="0"/>
+        <w:ind w:left="1680" w:hanging="420"/>
       </w:pPr>
       <w:rPr>
         <w:rFonts w:hint="default"/>
@@ -17261,7 +17353,7 @@
         <w:tabs>
           <w:tab w:val="left" w:pos="2100"/>
         </w:tabs>
-        <w:ind w:left="2100" w:leftChars="0" w:hanging="420" w:firstLineChars="0"/>
+        <w:ind w:left="2100" w:hanging="420"/>
       </w:pPr>
       <w:rPr>
         <w:rFonts w:hint="default"/>
@@ -17276,7 +17368,7 @@
         <w:tabs>
           <w:tab w:val="left" w:pos="2520"/>
         </w:tabs>
-        <w:ind w:left="2520" w:leftChars="0" w:hanging="420" w:firstLineChars="0"/>
+        <w:ind w:left="2520" w:hanging="420"/>
       </w:pPr>
       <w:rPr>
         <w:rFonts w:hint="default"/>
@@ -17291,7 +17383,7 @@
         <w:tabs>
           <w:tab w:val="left" w:pos="2940"/>
         </w:tabs>
-        <w:ind w:left="2940" w:leftChars="0" w:hanging="420" w:firstLineChars="0"/>
+        <w:ind w:left="2940" w:hanging="420"/>
       </w:pPr>
       <w:rPr>
         <w:rFonts w:hint="default"/>
@@ -17306,7 +17398,7 @@
         <w:tabs>
           <w:tab w:val="left" w:pos="3360"/>
         </w:tabs>
-        <w:ind w:left="3360" w:leftChars="0" w:hanging="420" w:firstLineChars="0"/>
+        <w:ind w:left="3360" w:hanging="420"/>
       </w:pPr>
       <w:rPr>
         <w:rFonts w:hint="default"/>
@@ -17321,7 +17413,7 @@
         <w:tabs>
           <w:tab w:val="left" w:pos="3780"/>
         </w:tabs>
-        <w:ind w:left="3780" w:leftChars="0" w:hanging="420" w:firstLineChars="0"/>
+        <w:ind w:left="3780" w:hanging="420"/>
       </w:pPr>
       <w:rPr>
         <w:rFonts w:hint="default"/>
@@ -17340,146 +17432,6 @@
       <w:lvlJc w:val="left"/>
     </w:lvl>
   </w:abstractNum>
-  <w:abstractNum w:abstractNumId="1410418740">
-    <w:nsid w:val="54114834"/>
-    <w:multiLevelType w:val="multilevel"/>
-    <w:tmpl w:val="54114834"/>
-    <w:lvl w:ilvl="0" w:tentative="1">
-      <w:start w:val="45"/>
-      <w:numFmt w:val="decimal"/>
-      <w:suff w:val="nothing"/>
-      <w:lvlText w:val="%1、"/>
-      <w:lvlJc w:val="left"/>
-      <w:pPr>
-        <w:tabs>
-          <w:tab w:val="left" w:pos="0"/>
-        </w:tabs>
-      </w:pPr>
-      <w:rPr>
-        <w:rFonts w:hint="default"/>
-      </w:rPr>
-    </w:lvl>
-    <w:lvl w:ilvl="1" w:tentative="1">
-      <w:start w:val="1"/>
-      <w:numFmt w:val="lowerLetter"/>
-      <w:lvlText w:val="%2)"/>
-      <w:lvlJc w:val="left"/>
-      <w:pPr>
-        <w:tabs>
-          <w:tab w:val="left" w:pos="840"/>
-        </w:tabs>
-        <w:ind w:left="840" w:hanging="420"/>
-      </w:pPr>
-      <w:rPr>
-        <w:rFonts w:hint="default"/>
-      </w:rPr>
-    </w:lvl>
-    <w:lvl w:ilvl="2" w:tentative="1">
-      <w:start w:val="1"/>
-      <w:numFmt w:val="lowerRoman"/>
-      <w:lvlText w:val="%3."/>
-      <w:lvlJc w:val="left"/>
-      <w:pPr>
-        <w:tabs>
-          <w:tab w:val="left" w:pos="1260"/>
-        </w:tabs>
-        <w:ind w:left="1260" w:hanging="420"/>
-      </w:pPr>
-      <w:rPr>
-        <w:rFonts w:hint="default"/>
-      </w:rPr>
-    </w:lvl>
-    <w:lvl w:ilvl="3" w:tentative="1">
-      <w:start w:val="1"/>
-      <w:numFmt w:val="decimal"/>
-      <w:lvlText w:val="%4."/>
-      <w:lvlJc w:val="left"/>
-      <w:pPr>
-        <w:tabs>
-          <w:tab w:val="left" w:pos="1680"/>
-        </w:tabs>
-        <w:ind w:left="1680" w:hanging="420"/>
-      </w:pPr>
-      <w:rPr>
-        <w:rFonts w:hint="default"/>
-      </w:rPr>
-    </w:lvl>
-    <w:lvl w:ilvl="4" w:tentative="1">
-      <w:start w:val="1"/>
-      <w:numFmt w:val="lowerLetter"/>
-      <w:lvlText w:val="%5)"/>
-      <w:lvlJc w:val="left"/>
-      <w:pPr>
-        <w:tabs>
-          <w:tab w:val="left" w:pos="2100"/>
-        </w:tabs>
-        <w:ind w:left="2100" w:hanging="420"/>
-      </w:pPr>
-      <w:rPr>
-        <w:rFonts w:hint="default"/>
-      </w:rPr>
-    </w:lvl>
-    <w:lvl w:ilvl="5" w:tentative="1">
-      <w:start w:val="1"/>
-      <w:numFmt w:val="lowerRoman"/>
-      <w:lvlText w:val="%6."/>
-      <w:lvlJc w:val="left"/>
-      <w:pPr>
-        <w:tabs>
-          <w:tab w:val="left" w:pos="2520"/>
-        </w:tabs>
-        <w:ind w:left="2520" w:hanging="420"/>
-      </w:pPr>
-      <w:rPr>
-        <w:rFonts w:hint="default"/>
-      </w:rPr>
-    </w:lvl>
-    <w:lvl w:ilvl="6" w:tentative="1">
-      <w:start w:val="1"/>
-      <w:numFmt w:val="decimal"/>
-      <w:lvlText w:val="%7."/>
-      <w:lvlJc w:val="left"/>
-      <w:pPr>
-        <w:tabs>
-          <w:tab w:val="left" w:pos="2940"/>
-        </w:tabs>
-        <w:ind w:left="2940" w:hanging="420"/>
-      </w:pPr>
-      <w:rPr>
-        <w:rFonts w:hint="default"/>
-      </w:rPr>
-    </w:lvl>
-    <w:lvl w:ilvl="7" w:tentative="1">
-      <w:start w:val="1"/>
-      <w:numFmt w:val="lowerLetter"/>
-      <w:lvlText w:val="%8)"/>
-      <w:lvlJc w:val="left"/>
-      <w:pPr>
-        <w:tabs>
-          <w:tab w:val="left" w:pos="3360"/>
-        </w:tabs>
-        <w:ind w:left="3360" w:hanging="420"/>
-      </w:pPr>
-      <w:rPr>
-        <w:rFonts w:hint="default"/>
-      </w:rPr>
-    </w:lvl>
-    <w:lvl w:ilvl="8" w:tentative="1">
-      <w:start w:val="1"/>
-      <w:numFmt w:val="lowerRoman"/>
-      <w:lvlText w:val="%9."/>
-      <w:lvlJc w:val="left"/>
-      <w:pPr>
-        <w:tabs>
-          <w:tab w:val="left" w:pos="3780"/>
-        </w:tabs>
-        <w:ind w:left="3780" w:hanging="420"/>
-      </w:pPr>
-      <w:rPr>
-        <w:rFonts w:hint="default"/>
-      </w:rPr>
-    </w:lvl>
-  </w:abstractNum>
   <w:abstractNum w:abstractNumId="1412934467">
     <w:nsid w:val="5437AB43"/>
     <w:multiLevelType w:val="singleLevel"/>
@@ -17492,24 +17444,16 @@
       <w:lvlJc w:val="left"/>
     </w:lvl>
   </w:abstractNum>
-  <w:abstractNum w:abstractNumId="1408600175">
-    <w:nsid w:val="53F5886F"/>
+  <w:abstractNum w:abstractNumId="1409638491">
+    <w:nsid w:val="5405605B"/>
     <w:multiLevelType w:val="multilevel"/>
-    <w:tmpl w:val="53F5886F"/>
+    <w:tmpl w:val="5405605B"/>
     <w:lvl w:ilvl="0" w:tentative="1">
       <w:start w:val="1"/>
       <w:numFmt w:val="decimal"/>
-      <w:lvlText w:val="%1."/>
+      <w:suff w:val="nothing"/>
+      <w:lvlText w:val="%1、"/>
       <w:lvlJc w:val="left"/>
-      <w:pPr>
-        <w:tabs>
-          <w:tab w:val="left" w:pos="425"/>
-        </w:tabs>
-        <w:ind w:left="425" w:hanging="425"/>
-      </w:pPr>
-      <w:rPr>
-        <w:rFonts w:hint="default"/>
-      </w:rPr>
     </w:lvl>
     <w:lvl w:ilvl="1" w:tentative="1">
       <w:start w:val="1"/>
@@ -17520,7 +17464,7 @@
         <w:tabs>
           <w:tab w:val="left" w:pos="840"/>
         </w:tabs>
-        <w:ind w:left="840" w:hanging="420"/>
+        <w:ind w:left="840" w:leftChars="0" w:hanging="420" w:firstLineChars="0"/>
       </w:pPr>
       <w:rPr>
         <w:rFonts w:hint="default"/>
@@ -17535,7 +17479,7 @@
         <w:tabs>
           <w:tab w:val="left" w:pos="1260"/>
         </w:tabs>
-        <w:ind w:left="1260" w:hanging="420"/>
+        <w:ind w:left="1260" w:leftChars="0" w:hanging="420" w:firstLineChars="0"/>
       </w:pPr>
       <w:rPr>
         <w:rFonts w:hint="default"/>
@@ -17550,7 +17494,7 @@
         <w:tabs>
           <w:tab w:val="left" w:pos="1680"/>
         </w:tabs>
-        <w:ind w:left="1680" w:hanging="420"/>
+        <w:ind w:left="1680" w:leftChars="0" w:hanging="420" w:firstLineChars="0"/>
       </w:pPr>
       <w:rPr>
         <w:rFonts w:hint="default"/>
@@ -17565,7 +17509,7 @@
         <w:tabs>
           <w:tab w:val="left" w:pos="2100"/>
         </w:tabs>
-        <w:ind w:left="2100" w:hanging="420"/>
+        <w:ind w:left="2100" w:leftChars="0" w:hanging="420" w:firstLineChars="0"/>
       </w:pPr>
       <w:rPr>
         <w:rFonts w:hint="default"/>
@@ -17580,7 +17524,7 @@
         <w:tabs>
           <w:tab w:val="left" w:pos="2520"/>
         </w:tabs>
-        <w:ind w:left="2520" w:hanging="420"/>
+        <w:ind w:left="2520" w:leftChars="0" w:hanging="420" w:firstLineChars="0"/>
       </w:pPr>
       <w:rPr>
         <w:rFonts w:hint="default"/>
@@ -17595,7 +17539,7 @@
         <w:tabs>
           <w:tab w:val="left" w:pos="2940"/>
         </w:tabs>
-        <w:ind w:left="2940" w:hanging="420"/>
+        <w:ind w:left="2940" w:leftChars="0" w:hanging="420" w:firstLineChars="0"/>
       </w:pPr>
       <w:rPr>
         <w:rFonts w:hint="default"/>
@@ -17610,7 +17554,7 @@
         <w:tabs>
           <w:tab w:val="left" w:pos="3360"/>
         </w:tabs>
-        <w:ind w:left="3360" w:hanging="420"/>
+        <w:ind w:left="3360" w:leftChars="0" w:hanging="420" w:firstLineChars="0"/>
       </w:pPr>
       <w:rPr>
         <w:rFonts w:hint="default"/>
@@ -17625,7 +17569,7 @@
         <w:tabs>
           <w:tab w:val="left" w:pos="3780"/>
         </w:tabs>
-        <w:ind w:left="3780" w:hanging="420"/>
+        <w:ind w:left="3780" w:leftChars="0" w:hanging="420" w:firstLineChars="0"/>
       </w:pPr>
       <w:rPr>
         <w:rFonts w:hint="default"/>
@@ -17654,6 +17598,146 @@
       <w:suff w:val="nothing"/>
       <w:lvlText w:val="%1、"/>
       <w:lvlJc w:val="left"/>
+    </w:lvl>
+  </w:abstractNum>
+  <w:abstractNum w:abstractNumId="1408600175">
+    <w:nsid w:val="53F5886F"/>
+    <w:multiLevelType w:val="multilevel"/>
+    <w:tmpl w:val="53F5886F"/>
+    <w:lvl w:ilvl="0" w:tentative="1">
+      <w:start w:val="1"/>
+      <w:numFmt w:val="decimal"/>
+      <w:lvlText w:val="%1."/>
+      <w:lvlJc w:val="left"/>
+      <w:pPr>
+        <w:tabs>
+          <w:tab w:val="left" w:pos="425"/>
+        </w:tabs>
+        <w:ind w:left="425" w:hanging="425"/>
+      </w:pPr>
+      <w:rPr>
+        <w:rFonts w:hint="default"/>
+      </w:rPr>
+    </w:lvl>
+    <w:lvl w:ilvl="1" w:tentative="1">
+      <w:start w:val="1"/>
+      <w:numFmt w:val="lowerLetter"/>
+      <w:lvlText w:val="%2)"/>
+      <w:lvlJc w:val="left"/>
+      <w:pPr>
+        <w:tabs>
+          <w:tab w:val="left" w:pos="840"/>
+        </w:tabs>
+        <w:ind w:left="840" w:hanging="420"/>
+      </w:pPr>
+      <w:rPr>
+        <w:rFonts w:hint="default"/>
+      </w:rPr>
+    </w:lvl>
+    <w:lvl w:ilvl="2" w:tentative="1">
+      <w:start w:val="1"/>
+      <w:numFmt w:val="lowerRoman"/>
+      <w:lvlText w:val="%3."/>
+      <w:lvlJc w:val="left"/>
+      <w:pPr>
+        <w:tabs>
+          <w:tab w:val="left" w:pos="1260"/>
+        </w:tabs>
+        <w:ind w:left="1260" w:hanging="420"/>
+      </w:pPr>
+      <w:rPr>
+        <w:rFonts w:hint="default"/>
+      </w:rPr>
+    </w:lvl>
+    <w:lvl w:ilvl="3" w:tentative="1">
+      <w:start w:val="1"/>
+      <w:numFmt w:val="decimal"/>
+      <w:lvlText w:val="%4."/>
+      <w:lvlJc w:val="left"/>
+      <w:pPr>
+        <w:tabs>
+          <w:tab w:val="left" w:pos="1680"/>
+        </w:tabs>
+        <w:ind w:left="1680" w:hanging="420"/>
+      </w:pPr>
+      <w:rPr>
+        <w:rFonts w:hint="default"/>
+      </w:rPr>
+    </w:lvl>
+    <w:lvl w:ilvl="4" w:tentative="1">
+      <w:start w:val="1"/>
+      <w:numFmt w:val="lowerLetter"/>
+      <w:lvlText w:val="%5)"/>
+      <w:lvlJc w:val="left"/>
+      <w:pPr>
+        <w:tabs>
+          <w:tab w:val="left" w:pos="2100"/>
+        </w:tabs>
+        <w:ind w:left="2100" w:hanging="420"/>
+      </w:pPr>
+      <w:rPr>
+        <w:rFonts w:hint="default"/>
+      </w:rPr>
+    </w:lvl>
+    <w:lvl w:ilvl="5" w:tentative="1">
+      <w:start w:val="1"/>
+      <w:numFmt w:val="lowerRoman"/>
+      <w:lvlText w:val="%6."/>
+      <w:lvlJc w:val="left"/>
+      <w:pPr>
+        <w:tabs>
+          <w:tab w:val="left" w:pos="2520"/>
+        </w:tabs>
+        <w:ind w:left="2520" w:hanging="420"/>
+      </w:pPr>
+      <w:rPr>
+        <w:rFonts w:hint="default"/>
+      </w:rPr>
+    </w:lvl>
+    <w:lvl w:ilvl="6" w:tentative="1">
+      <w:start w:val="1"/>
+      <w:numFmt w:val="decimal"/>
+      <w:lvlText w:val="%7."/>
+      <w:lvlJc w:val="left"/>
+      <w:pPr>
+        <w:tabs>
+          <w:tab w:val="left" w:pos="2940"/>
+        </w:tabs>
+        <w:ind w:left="2940" w:hanging="420"/>
+      </w:pPr>
+      <w:rPr>
+        <w:rFonts w:hint="default"/>
+      </w:rPr>
+    </w:lvl>
+    <w:lvl w:ilvl="7" w:tentative="1">
+      <w:start w:val="1"/>
+      <w:numFmt w:val="lowerLetter"/>
+      <w:lvlText w:val="%8)"/>
+      <w:lvlJc w:val="left"/>
+      <w:pPr>
+        <w:tabs>
+          <w:tab w:val="left" w:pos="3360"/>
+        </w:tabs>
+        <w:ind w:left="3360" w:hanging="420"/>
+      </w:pPr>
+      <w:rPr>
+        <w:rFonts w:hint="default"/>
+      </w:rPr>
+    </w:lvl>
+    <w:lvl w:ilvl="8" w:tentative="1">
+      <w:start w:val="1"/>
+      <w:numFmt w:val="lowerRoman"/>
+      <w:lvlText w:val="%9."/>
+      <w:lvlJc w:val="left"/>
+      <w:pPr>
+        <w:tabs>
+          <w:tab w:val="left" w:pos="3780"/>
+        </w:tabs>
+        <w:ind w:left="3780" w:hanging="420"/>
+      </w:pPr>
+      <w:rPr>
+        <w:rFonts w:hint="default"/>
+      </w:rPr>
     </w:lvl>
   </w:abstractNum>
   <w:num w:numId="1">

</xml_diff>